<commit_message>
updated resume with GA DIR role
</commit_message>
<xml_diff>
--- a/resume.docx
+++ b/resume.docx
@@ -7,7 +7,6 @@
         <w:pBdr>
           <w:bottom w:val="single" w:sz="12" w:space="1" w:color="auto"/>
         </w:pBdr>
-        <w:jc w:val="center"/>
         <w:rPr>
           <w:b/>
         </w:rPr>
@@ -16,7 +15,861 @@
         <w:rPr>
           <w:b/>
         </w:rPr>
-        <w:t>Hard Skills</w:t>
+        <w:t>Technical</w:t>
+      </w:r>
+      <w:r>
+        <w:rPr>
+          <w:b/>
+        </w:rPr>
+        <w:t xml:space="preserve"> Skills</w:t>
+      </w:r>
+    </w:p>
+    <w:p>
+      <w:pPr>
+        <w:rPr>
+          <w:sz w:val="20"/>
+          <w:szCs w:val="20"/>
+        </w:rPr>
+      </w:pPr>
+      <w:r>
+        <w:rPr>
+          <w:sz w:val="20"/>
+          <w:szCs w:val="20"/>
+        </w:rPr>
+        <w:t>JavaScript</w:t>
+      </w:r>
+      <w:r>
+        <w:rPr>
+          <w:sz w:val="20"/>
+          <w:szCs w:val="20"/>
+        </w:rPr>
+        <w:tab/>
+      </w:r>
+      <w:r>
+        <w:rPr>
+          <w:sz w:val="20"/>
+          <w:szCs w:val="20"/>
+        </w:rPr>
+        <w:tab/>
+      </w:r>
+      <w:r>
+        <w:rPr>
+          <w:sz w:val="20"/>
+          <w:szCs w:val="20"/>
+        </w:rPr>
+        <w:t>Node.js</w:t>
+      </w:r>
+      <w:r>
+        <w:rPr>
+          <w:sz w:val="20"/>
+          <w:szCs w:val="20"/>
+        </w:rPr>
+        <w:tab/>
+      </w:r>
+      <w:r>
+        <w:rPr>
+          <w:sz w:val="20"/>
+          <w:szCs w:val="20"/>
+        </w:rPr>
+        <w:tab/>
+      </w:r>
+      <w:r>
+        <w:rPr>
+          <w:sz w:val="20"/>
+          <w:szCs w:val="20"/>
+        </w:rPr>
+        <w:t>Python</w:t>
+      </w:r>
+      <w:r>
+        <w:rPr>
+          <w:sz w:val="20"/>
+          <w:szCs w:val="20"/>
+        </w:rPr>
+        <w:tab/>
+      </w:r>
+      <w:r>
+        <w:rPr>
+          <w:sz w:val="20"/>
+          <w:szCs w:val="20"/>
+        </w:rPr>
+        <w:tab/>
+      </w:r>
+      <w:r>
+        <w:rPr>
+          <w:sz w:val="20"/>
+          <w:szCs w:val="20"/>
+        </w:rPr>
+        <w:t>HTML</w:t>
+      </w:r>
+      <w:r>
+        <w:rPr>
+          <w:sz w:val="20"/>
+          <w:szCs w:val="20"/>
+        </w:rPr>
+        <w:tab/>
+      </w:r>
+      <w:r>
+        <w:rPr>
+          <w:sz w:val="20"/>
+          <w:szCs w:val="20"/>
+        </w:rPr>
+        <w:tab/>
+      </w:r>
+      <w:r>
+        <w:rPr>
+          <w:sz w:val="20"/>
+          <w:szCs w:val="20"/>
+        </w:rPr>
+        <w:t>CSS</w:t>
+      </w:r>
+      <w:r>
+        <w:rPr>
+          <w:sz w:val="20"/>
+          <w:szCs w:val="20"/>
+        </w:rPr>
+        <w:tab/>
+      </w:r>
+      <w:r>
+        <w:rPr>
+          <w:sz w:val="20"/>
+          <w:szCs w:val="20"/>
+        </w:rPr>
+        <w:tab/>
+      </w:r>
+      <w:r>
+        <w:rPr>
+          <w:sz w:val="20"/>
+          <w:szCs w:val="20"/>
+        </w:rPr>
+        <w:t>TypeScript</w:t>
+      </w:r>
+    </w:p>
+    <w:p>
+      <w:pPr>
+        <w:rPr>
+          <w:sz w:val="20"/>
+          <w:szCs w:val="20"/>
+        </w:rPr>
+      </w:pPr>
+      <w:r>
+        <w:rPr>
+          <w:sz w:val="20"/>
+          <w:szCs w:val="20"/>
+        </w:rPr>
+        <w:t>React</w:t>
+      </w:r>
+      <w:r>
+        <w:rPr>
+          <w:sz w:val="20"/>
+          <w:szCs w:val="20"/>
+        </w:rPr>
+        <w:t>.js</w:t>
+      </w:r>
+      <w:r>
+        <w:rPr>
+          <w:sz w:val="20"/>
+          <w:szCs w:val="20"/>
+        </w:rPr>
+        <w:tab/>
+      </w:r>
+      <w:r>
+        <w:rPr>
+          <w:sz w:val="20"/>
+          <w:szCs w:val="20"/>
+        </w:rPr>
+        <w:tab/>
+      </w:r>
+      <w:r>
+        <w:rPr>
+          <w:sz w:val="20"/>
+          <w:szCs w:val="20"/>
+        </w:rPr>
+        <w:tab/>
+      </w:r>
+      <w:r>
+        <w:rPr>
+          <w:sz w:val="20"/>
+          <w:szCs w:val="20"/>
+        </w:rPr>
+        <w:t>Redux</w:t>
+      </w:r>
+      <w:r>
+        <w:rPr>
+          <w:sz w:val="20"/>
+          <w:szCs w:val="20"/>
+        </w:rPr>
+        <w:tab/>
+      </w:r>
+      <w:r>
+        <w:rPr>
+          <w:sz w:val="20"/>
+          <w:szCs w:val="20"/>
+        </w:rPr>
+        <w:tab/>
+      </w:r>
+      <w:r>
+        <w:rPr>
+          <w:sz w:val="20"/>
+          <w:szCs w:val="20"/>
+        </w:rPr>
+        <w:t>Express</w:t>
+      </w:r>
+      <w:r>
+        <w:rPr>
+          <w:sz w:val="20"/>
+          <w:szCs w:val="20"/>
+        </w:rPr>
+        <w:tab/>
+      </w:r>
+      <w:r>
+        <w:rPr>
+          <w:sz w:val="20"/>
+          <w:szCs w:val="20"/>
+        </w:rPr>
+        <w:tab/>
+      </w:r>
+      <w:r>
+        <w:rPr>
+          <w:sz w:val="20"/>
+          <w:szCs w:val="20"/>
+        </w:rPr>
+        <w:t>EJS</w:t>
+      </w:r>
+      <w:r>
+        <w:rPr>
+          <w:sz w:val="20"/>
+          <w:szCs w:val="20"/>
+        </w:rPr>
+        <w:tab/>
+      </w:r>
+      <w:r>
+        <w:rPr>
+          <w:sz w:val="20"/>
+          <w:szCs w:val="20"/>
+        </w:rPr>
+        <w:tab/>
+      </w:r>
+      <w:r>
+        <w:rPr>
+          <w:sz w:val="20"/>
+          <w:szCs w:val="20"/>
+        </w:rPr>
+        <w:t>Bash / ZSH</w:t>
+      </w:r>
+      <w:r>
+        <w:rPr>
+          <w:sz w:val="20"/>
+          <w:szCs w:val="20"/>
+        </w:rPr>
+        <w:tab/>
+      </w:r>
+      <w:proofErr w:type="spellStart"/>
+      <w:r>
+        <w:rPr>
+          <w:sz w:val="20"/>
+          <w:szCs w:val="20"/>
+        </w:rPr>
+        <w:t>JQuery</w:t>
+      </w:r>
+      <w:proofErr w:type="spellEnd"/>
+      <w:r>
+        <w:rPr>
+          <w:sz w:val="20"/>
+          <w:szCs w:val="20"/>
+        </w:rPr>
+        <w:tab/>
+      </w:r>
+    </w:p>
+    <w:p>
+      <w:pPr>
+        <w:rPr>
+          <w:sz w:val="20"/>
+          <w:szCs w:val="20"/>
+        </w:rPr>
+      </w:pPr>
+      <w:r>
+        <w:rPr>
+          <w:sz w:val="20"/>
+          <w:szCs w:val="20"/>
+        </w:rPr>
+        <w:t>Gatsby.js</w:t>
+      </w:r>
+      <w:r>
+        <w:rPr>
+          <w:sz w:val="20"/>
+          <w:szCs w:val="20"/>
+        </w:rPr>
+        <w:tab/>
+      </w:r>
+      <w:r>
+        <w:rPr>
+          <w:sz w:val="20"/>
+          <w:szCs w:val="20"/>
+        </w:rPr>
+        <w:tab/>
+      </w:r>
+      <w:r>
+        <w:rPr>
+          <w:sz w:val="20"/>
+          <w:szCs w:val="20"/>
+        </w:rPr>
+        <w:t>AJAX</w:t>
+      </w:r>
+      <w:r>
+        <w:rPr>
+          <w:sz w:val="20"/>
+          <w:szCs w:val="20"/>
+        </w:rPr>
+        <w:tab/>
+      </w:r>
+      <w:r>
+        <w:rPr>
+          <w:sz w:val="20"/>
+          <w:szCs w:val="20"/>
+        </w:rPr>
+        <w:tab/>
+      </w:r>
+      <w:proofErr w:type="spellStart"/>
+      <w:r>
+        <w:rPr>
+          <w:sz w:val="20"/>
+          <w:szCs w:val="20"/>
+        </w:rPr>
+        <w:t>Axios</w:t>
+      </w:r>
+      <w:proofErr w:type="spellEnd"/>
+      <w:r>
+        <w:rPr>
+          <w:sz w:val="20"/>
+          <w:szCs w:val="20"/>
+        </w:rPr>
+        <w:tab/>
+      </w:r>
+      <w:r>
+        <w:rPr>
+          <w:sz w:val="20"/>
+          <w:szCs w:val="20"/>
+        </w:rPr>
+        <w:tab/>
+      </w:r>
+      <w:r>
+        <w:rPr>
+          <w:sz w:val="20"/>
+          <w:szCs w:val="20"/>
+        </w:rPr>
+        <w:t>Phaser.io</w:t>
+      </w:r>
+      <w:r>
+        <w:rPr>
+          <w:sz w:val="20"/>
+          <w:szCs w:val="20"/>
+        </w:rPr>
+        <w:tab/>
+      </w:r>
+      <w:r>
+        <w:rPr>
+          <w:sz w:val="20"/>
+          <w:szCs w:val="20"/>
+        </w:rPr>
+        <w:t>Bootstrap</w:t>
+      </w:r>
+      <w:r>
+        <w:rPr>
+          <w:sz w:val="20"/>
+          <w:szCs w:val="20"/>
+        </w:rPr>
+        <w:tab/>
+      </w:r>
+      <w:r>
+        <w:rPr>
+          <w:sz w:val="20"/>
+          <w:szCs w:val="20"/>
+        </w:rPr>
+        <w:t>Materializ</w:t>
+      </w:r>
+      <w:r>
+        <w:rPr>
+          <w:sz w:val="20"/>
+          <w:szCs w:val="20"/>
+        </w:rPr>
+        <w:t>e</w:t>
+      </w:r>
+    </w:p>
+    <w:p>
+      <w:pPr>
+        <w:rPr>
+          <w:sz w:val="20"/>
+          <w:szCs w:val="20"/>
+        </w:rPr>
+      </w:pPr>
+      <w:proofErr w:type="spellStart"/>
+      <w:r>
+        <w:rPr>
+          <w:sz w:val="20"/>
+          <w:szCs w:val="20"/>
+        </w:rPr>
+        <w:t>Sequelize</w:t>
+      </w:r>
+      <w:proofErr w:type="spellEnd"/>
+      <w:r>
+        <w:rPr>
+          <w:sz w:val="20"/>
+          <w:szCs w:val="20"/>
+        </w:rPr>
+        <w:t xml:space="preserve"> (ORM)</w:t>
+      </w:r>
+      <w:r>
+        <w:rPr>
+          <w:sz w:val="20"/>
+          <w:szCs w:val="20"/>
+        </w:rPr>
+        <w:tab/>
+      </w:r>
+      <w:r>
+        <w:rPr>
+          <w:sz w:val="20"/>
+          <w:szCs w:val="20"/>
+        </w:rPr>
+        <w:tab/>
+      </w:r>
+      <w:r>
+        <w:rPr>
+          <w:sz w:val="20"/>
+          <w:szCs w:val="20"/>
+        </w:rPr>
+        <w:t>SQL</w:t>
+      </w:r>
+      <w:r>
+        <w:rPr>
+          <w:sz w:val="20"/>
+          <w:szCs w:val="20"/>
+        </w:rPr>
+        <w:tab/>
+      </w:r>
+      <w:r>
+        <w:rPr>
+          <w:sz w:val="20"/>
+          <w:szCs w:val="20"/>
+        </w:rPr>
+        <w:tab/>
+      </w:r>
+      <w:r>
+        <w:rPr>
+          <w:sz w:val="20"/>
+          <w:szCs w:val="20"/>
+        </w:rPr>
+        <w:t>PostgreSQL</w:t>
+      </w:r>
+      <w:r>
+        <w:rPr>
+          <w:sz w:val="20"/>
+          <w:szCs w:val="20"/>
+        </w:rPr>
+        <w:tab/>
+      </w:r>
+      <w:r>
+        <w:rPr>
+          <w:sz w:val="20"/>
+          <w:szCs w:val="20"/>
+        </w:rPr>
+        <w:t>APIs</w:t>
+      </w:r>
+      <w:r>
+        <w:rPr>
+          <w:sz w:val="20"/>
+          <w:szCs w:val="20"/>
+        </w:rPr>
+        <w:tab/>
+      </w:r>
+      <w:r>
+        <w:rPr>
+          <w:sz w:val="20"/>
+          <w:szCs w:val="20"/>
+        </w:rPr>
+        <w:tab/>
+      </w:r>
+      <w:r>
+        <w:rPr>
+          <w:sz w:val="20"/>
+          <w:szCs w:val="20"/>
+        </w:rPr>
+        <w:t>MongoDB</w:t>
+      </w:r>
+      <w:r>
+        <w:rPr>
+          <w:sz w:val="20"/>
+          <w:szCs w:val="20"/>
+        </w:rPr>
+        <w:tab/>
+      </w:r>
+      <w:r>
+        <w:rPr>
+          <w:sz w:val="20"/>
+          <w:szCs w:val="20"/>
+        </w:rPr>
+        <w:t>Django</w:t>
+      </w:r>
+    </w:p>
+    <w:p>
+      <w:pPr>
+        <w:rPr>
+          <w:sz w:val="20"/>
+          <w:szCs w:val="20"/>
+        </w:rPr>
+      </w:pPr>
+      <w:r>
+        <w:rPr>
+          <w:sz w:val="20"/>
+          <w:szCs w:val="20"/>
+        </w:rPr>
+        <w:t>Mongoose (ORM)</w:t>
+      </w:r>
+      <w:r>
+        <w:rPr>
+          <w:sz w:val="20"/>
+          <w:szCs w:val="20"/>
+        </w:rPr>
+        <w:tab/>
+      </w:r>
+      <w:r>
+        <w:rPr>
+          <w:sz w:val="20"/>
+          <w:szCs w:val="20"/>
+        </w:rPr>
+        <w:t>Git</w:t>
+      </w:r>
+      <w:r>
+        <w:rPr>
+          <w:sz w:val="20"/>
+          <w:szCs w:val="20"/>
+        </w:rPr>
+        <w:tab/>
+      </w:r>
+      <w:r>
+        <w:rPr>
+          <w:sz w:val="20"/>
+          <w:szCs w:val="20"/>
+        </w:rPr>
+        <w:tab/>
+      </w:r>
+      <w:proofErr w:type="spellStart"/>
+      <w:r>
+        <w:rPr>
+          <w:sz w:val="20"/>
+          <w:szCs w:val="20"/>
+        </w:rPr>
+        <w:t>Github</w:t>
+      </w:r>
+      <w:proofErr w:type="spellEnd"/>
+      <w:r>
+        <w:rPr>
+          <w:sz w:val="20"/>
+          <w:szCs w:val="20"/>
+        </w:rPr>
+        <w:tab/>
+      </w:r>
+      <w:r>
+        <w:rPr>
+          <w:sz w:val="20"/>
+          <w:szCs w:val="20"/>
+        </w:rPr>
+        <w:tab/>
+        <w:t>AWS</w:t>
+      </w:r>
+      <w:r>
+        <w:rPr>
+          <w:sz w:val="20"/>
+          <w:szCs w:val="20"/>
+        </w:rPr>
+        <w:tab/>
+      </w:r>
+      <w:r>
+        <w:rPr>
+          <w:sz w:val="20"/>
+          <w:szCs w:val="20"/>
+        </w:rPr>
+        <w:tab/>
+      </w:r>
+      <w:r>
+        <w:rPr>
+          <w:sz w:val="20"/>
+          <w:szCs w:val="20"/>
+        </w:rPr>
+        <w:t>Heroku</w:t>
+      </w:r>
+      <w:r>
+        <w:rPr>
+          <w:sz w:val="20"/>
+          <w:szCs w:val="20"/>
+        </w:rPr>
+        <w:tab/>
+      </w:r>
+      <w:r>
+        <w:rPr>
+          <w:sz w:val="20"/>
+          <w:szCs w:val="20"/>
+        </w:rPr>
+        <w:tab/>
+        <w:t>JSON</w:t>
+      </w:r>
+    </w:p>
+    <w:p>
+      <w:pPr>
+        <w:rPr>
+          <w:sz w:val="20"/>
+          <w:szCs w:val="20"/>
+        </w:rPr>
+      </w:pPr>
+    </w:p>
+    <w:p>
+      <w:pPr>
+        <w:rPr>
+          <w:sz w:val="20"/>
+          <w:szCs w:val="20"/>
+        </w:rPr>
+      </w:pPr>
+      <w:r>
+        <w:rPr>
+          <w:sz w:val="20"/>
+          <w:szCs w:val="20"/>
+        </w:rPr>
+        <w:t>Command Line (CLI)</w:t>
+      </w:r>
+      <w:r>
+        <w:rPr>
+          <w:sz w:val="20"/>
+          <w:szCs w:val="20"/>
+        </w:rPr>
+        <w:tab/>
+      </w:r>
+      <w:r>
+        <w:rPr>
+          <w:sz w:val="20"/>
+          <w:szCs w:val="20"/>
+        </w:rPr>
+        <w:tab/>
+      </w:r>
+      <w:r>
+        <w:rPr>
+          <w:sz w:val="20"/>
+          <w:szCs w:val="20"/>
+        </w:rPr>
+        <w:tab/>
+      </w:r>
+      <w:r>
+        <w:rPr>
+          <w:sz w:val="20"/>
+          <w:szCs w:val="20"/>
+        </w:rPr>
+        <w:t>Object Oriented Programming</w:t>
+      </w:r>
+      <w:r>
+        <w:rPr>
+          <w:sz w:val="20"/>
+          <w:szCs w:val="20"/>
+        </w:rPr>
+        <w:t xml:space="preserve"> (OOP)</w:t>
+      </w:r>
+      <w:r>
+        <w:rPr>
+          <w:sz w:val="20"/>
+          <w:szCs w:val="20"/>
+        </w:rPr>
+        <w:tab/>
+      </w:r>
+      <w:r>
+        <w:rPr>
+          <w:sz w:val="20"/>
+          <w:szCs w:val="20"/>
+        </w:rPr>
+        <w:tab/>
+      </w:r>
+      <w:r>
+        <w:rPr>
+          <w:sz w:val="20"/>
+          <w:szCs w:val="20"/>
+        </w:rPr>
+        <w:t>MVC Pattern Test-Driven Development</w:t>
+      </w:r>
+      <w:r>
+        <w:rPr>
+          <w:sz w:val="20"/>
+          <w:szCs w:val="20"/>
+        </w:rPr>
+        <w:tab/>
+      </w:r>
+      <w:r>
+        <w:rPr>
+          <w:sz w:val="20"/>
+          <w:szCs w:val="20"/>
+        </w:rPr>
+        <w:tab/>
+      </w:r>
+      <w:r>
+        <w:rPr>
+          <w:sz w:val="20"/>
+          <w:szCs w:val="20"/>
+        </w:rPr>
+        <w:tab/>
+      </w:r>
+      <w:r>
+        <w:rPr>
+          <w:sz w:val="20"/>
+          <w:szCs w:val="20"/>
+        </w:rPr>
+        <w:t>Responsive Design</w:t>
+      </w:r>
+      <w:r>
+        <w:rPr>
+          <w:sz w:val="20"/>
+          <w:szCs w:val="20"/>
+        </w:rPr>
+        <w:tab/>
+      </w:r>
+      <w:r>
+        <w:rPr>
+          <w:sz w:val="20"/>
+          <w:szCs w:val="20"/>
+        </w:rPr>
+        <w:tab/>
+      </w:r>
+      <w:r>
+        <w:rPr>
+          <w:sz w:val="20"/>
+          <w:szCs w:val="20"/>
+        </w:rPr>
+        <w:tab/>
+      </w:r>
+      <w:r>
+        <w:rPr>
+          <w:sz w:val="20"/>
+          <w:szCs w:val="20"/>
+        </w:rPr>
+        <w:tab/>
+      </w:r>
+      <w:r>
+        <w:rPr>
+          <w:sz w:val="20"/>
+          <w:szCs w:val="20"/>
+        </w:rPr>
+        <w:t xml:space="preserve">Authentication </w:t>
+      </w:r>
+      <w:r>
+        <w:rPr>
+          <w:sz w:val="20"/>
+          <w:szCs w:val="20"/>
+        </w:rPr>
+        <w:t>CRUD Operations</w:t>
+      </w:r>
+      <w:r>
+        <w:rPr>
+          <w:sz w:val="20"/>
+          <w:szCs w:val="20"/>
+        </w:rPr>
+        <w:tab/>
+      </w:r>
+      <w:r>
+        <w:rPr>
+          <w:sz w:val="20"/>
+          <w:szCs w:val="20"/>
+        </w:rPr>
+        <w:tab/>
+      </w:r>
+      <w:r>
+        <w:rPr>
+          <w:sz w:val="20"/>
+          <w:szCs w:val="20"/>
+        </w:rPr>
+        <w:tab/>
+      </w:r>
+      <w:r>
+        <w:rPr>
+          <w:sz w:val="20"/>
+          <w:szCs w:val="20"/>
+        </w:rPr>
+        <w:tab/>
+      </w:r>
+      <w:r>
+        <w:rPr>
+          <w:sz w:val="20"/>
+          <w:szCs w:val="20"/>
+        </w:rPr>
+        <w:t>RESTful Routing</w:t>
+      </w:r>
+      <w:r>
+        <w:rPr>
+          <w:sz w:val="20"/>
+          <w:szCs w:val="20"/>
+        </w:rPr>
+        <w:tab/>
+      </w:r>
+      <w:r>
+        <w:rPr>
+          <w:sz w:val="20"/>
+          <w:szCs w:val="20"/>
+        </w:rPr>
+        <w:tab/>
+      </w:r>
+      <w:r>
+        <w:rPr>
+          <w:sz w:val="20"/>
+          <w:szCs w:val="20"/>
+        </w:rPr>
+        <w:tab/>
+      </w:r>
+      <w:r>
+        <w:rPr>
+          <w:sz w:val="20"/>
+          <w:szCs w:val="20"/>
+        </w:rPr>
+        <w:tab/>
+      </w:r>
+      <w:r>
+        <w:rPr>
+          <w:sz w:val="20"/>
+          <w:szCs w:val="20"/>
+        </w:rPr>
+        <w:tab/>
+      </w:r>
+      <w:r>
+        <w:rPr>
+          <w:sz w:val="20"/>
+          <w:szCs w:val="20"/>
+        </w:rPr>
+        <w:t>Agile / Scru</w:t>
+      </w:r>
+      <w:r>
+        <w:rPr>
+          <w:sz w:val="20"/>
+          <w:szCs w:val="20"/>
+        </w:rPr>
+        <w:t>m</w:t>
+      </w:r>
+    </w:p>
+    <w:p>
+      <w:pPr>
+        <w:rPr>
+          <w:sz w:val="20"/>
+          <w:szCs w:val="20"/>
+        </w:rPr>
+      </w:pPr>
+    </w:p>
+    <w:p>
+      <w:pPr>
+        <w:pBdr>
+          <w:bottom w:val="single" w:sz="12" w:space="1" w:color="auto"/>
+        </w:pBdr>
+        <w:rPr>
+          <w:rFonts w:cs="Arial"/>
+          <w:b/>
+        </w:rPr>
+      </w:pPr>
+      <w:r>
+        <w:rPr>
+          <w:rFonts w:cs="Arial"/>
+          <w:b/>
+        </w:rPr>
+        <w:t>Relevant Experience</w:t>
       </w:r>
     </w:p>
     <w:p>
@@ -24,9 +877,148 @@
         <w:pBdr>
           <w:bottom w:val="single" w:sz="6" w:space="1" w:color="auto"/>
         </w:pBdr>
-        <w:jc w:val="center"/>
+        <w:rPr>
+          <w:i/>
+          <w:iCs/>
+          <w:sz w:val="20"/>
+          <w:szCs w:val="20"/>
+        </w:rPr>
+      </w:pPr>
+      <w:r>
         <w:rPr>
           <w:b/>
+          <w:bCs/>
+          <w:sz w:val="20"/>
+          <w:szCs w:val="20"/>
+        </w:rPr>
+        <w:t xml:space="preserve">Developer </w:t>
+      </w:r>
+      <w:r>
+        <w:rPr>
+          <w:b/>
+          <w:bCs/>
+          <w:sz w:val="20"/>
+          <w:szCs w:val="20"/>
+        </w:rPr>
+        <w:t>i</w:t>
+      </w:r>
+      <w:r>
+        <w:rPr>
+          <w:b/>
+          <w:bCs/>
+          <w:sz w:val="20"/>
+          <w:szCs w:val="20"/>
+        </w:rPr>
+        <w:t xml:space="preserve">n Residence: </w:t>
+      </w:r>
+      <w:r>
+        <w:rPr>
+          <w:i/>
+          <w:iCs/>
+          <w:sz w:val="20"/>
+          <w:szCs w:val="20"/>
+        </w:rPr>
+        <w:t xml:space="preserve">General Assembly, 2019 </w:t>
+      </w:r>
+      <w:r>
+        <w:rPr>
+          <w:i/>
+          <w:iCs/>
+          <w:sz w:val="20"/>
+          <w:szCs w:val="20"/>
+        </w:rPr>
+        <w:t>–</w:t>
+      </w:r>
+      <w:r>
+        <w:rPr>
+          <w:i/>
+          <w:iCs/>
+          <w:sz w:val="20"/>
+          <w:szCs w:val="20"/>
+        </w:rPr>
+        <w:t xml:space="preserve"> Present</w:t>
+      </w:r>
+    </w:p>
+    <w:p>
+      <w:pPr>
+        <w:pStyle w:val="ListParagraph"/>
+        <w:numPr>
+          <w:ilvl w:val="0"/>
+          <w:numId w:val="18"/>
+        </w:numPr>
+        <w:rPr>
+          <w:sz w:val="20"/>
+          <w:szCs w:val="20"/>
+        </w:rPr>
+      </w:pPr>
+      <w:r>
+        <w:rPr>
+          <w:sz w:val="20"/>
+          <w:szCs w:val="20"/>
+        </w:rPr>
+        <w:t xml:space="preserve">Tutor on </w:t>
+      </w:r>
+      <w:r>
+        <w:rPr>
+          <w:sz w:val="20"/>
+          <w:szCs w:val="20"/>
+        </w:rPr>
+        <w:t xml:space="preserve">programming concepts, </w:t>
+      </w:r>
+      <w:proofErr w:type="spellStart"/>
+      <w:r>
+        <w:rPr>
+          <w:sz w:val="20"/>
+          <w:szCs w:val="20"/>
+        </w:rPr>
+        <w:t>Javascript</w:t>
+      </w:r>
+      <w:proofErr w:type="spellEnd"/>
+      <w:r>
+        <w:rPr>
+          <w:sz w:val="20"/>
+          <w:szCs w:val="20"/>
+        </w:rPr>
+        <w:t>, Node, React, SQL, MongoDB, Python</w:t>
+      </w:r>
+      <w:r>
+        <w:rPr>
+          <w:sz w:val="20"/>
+          <w:szCs w:val="20"/>
+        </w:rPr>
+        <w:t xml:space="preserve"> &amp; </w:t>
+      </w:r>
+      <w:r>
+        <w:rPr>
+          <w:sz w:val="20"/>
+          <w:szCs w:val="20"/>
+        </w:rPr>
+        <w:t>developer tooling</w:t>
+      </w:r>
+    </w:p>
+    <w:p>
+      <w:pPr>
+        <w:pStyle w:val="ListParagraph"/>
+        <w:numPr>
+          <w:ilvl w:val="0"/>
+          <w:numId w:val="18"/>
+        </w:numPr>
+        <w:rPr>
+          <w:sz w:val="20"/>
+          <w:szCs w:val="20"/>
+        </w:rPr>
+      </w:pPr>
+      <w:r>
+        <w:rPr>
+          <w:sz w:val="20"/>
+          <w:szCs w:val="20"/>
+        </w:rPr>
+        <w:t>Assist students in developing, debugging and refactoring their full stack application projects and homework deliverables</w:t>
+      </w:r>
+    </w:p>
+    <w:p>
+      <w:pPr>
+        <w:rPr>
           <w:sz w:val="20"/>
           <w:szCs w:val="20"/>
         </w:rPr>
@@ -39,6 +1031,7 @@
         </w:pBdr>
         <w:rPr>
           <w:b/>
+          <w:bCs/>
           <w:sz w:val="20"/>
           <w:szCs w:val="20"/>
         </w:rPr>
@@ -46,966 +1039,72 @@
       <w:r>
         <w:rPr>
           <w:b/>
-          <w:sz w:val="20"/>
-          <w:szCs w:val="20"/>
-        </w:rPr>
-        <w:t>Languages &amp; Frameworks</w:t>
+          <w:bCs/>
+          <w:sz w:val="20"/>
+          <w:szCs w:val="20"/>
+        </w:rPr>
+        <w:t xml:space="preserve">Recent </w:t>
+      </w:r>
+      <w:r>
+        <w:rPr>
+          <w:b/>
+          <w:bCs/>
+          <w:sz w:val="20"/>
+          <w:szCs w:val="20"/>
+        </w:rPr>
+        <w:t>Development Projects</w:t>
+      </w:r>
+      <w:r>
+        <w:rPr>
+          <w:b/>
+          <w:bCs/>
+          <w:sz w:val="20"/>
+          <w:szCs w:val="20"/>
+        </w:rPr>
+        <w:t>:</w:t>
       </w:r>
     </w:p>
     <w:p>
       <w:pPr>
-        <w:pStyle w:val="ListParagraph"/>
-        <w:numPr>
-          <w:ilvl w:val="0"/>
-          <w:numId w:val="1"/>
-        </w:numPr>
-        <w:rPr>
-          <w:sz w:val="20"/>
-          <w:szCs w:val="20"/>
-        </w:rPr>
-      </w:pPr>
-      <w:r>
-        <w:rPr>
-          <w:sz w:val="20"/>
-          <w:szCs w:val="20"/>
-        </w:rPr>
-        <w:t>JavaScript</w:t>
-      </w:r>
-    </w:p>
-    <w:p>
-      <w:pPr>
-        <w:pStyle w:val="ListParagraph"/>
-        <w:numPr>
-          <w:ilvl w:val="0"/>
-          <w:numId w:val="1"/>
-        </w:numPr>
-        <w:rPr>
-          <w:sz w:val="20"/>
-          <w:szCs w:val="20"/>
-        </w:rPr>
-      </w:pPr>
-      <w:r>
-        <w:rPr>
-          <w:sz w:val="20"/>
-          <w:szCs w:val="20"/>
-        </w:rPr>
-        <w:t>Python</w:t>
-      </w:r>
-    </w:p>
-    <w:p>
-      <w:pPr>
-        <w:pStyle w:val="ListParagraph"/>
-        <w:numPr>
-          <w:ilvl w:val="0"/>
-          <w:numId w:val="1"/>
-        </w:numPr>
-        <w:rPr>
-          <w:sz w:val="20"/>
-          <w:szCs w:val="20"/>
-        </w:rPr>
-      </w:pPr>
-      <w:r>
-        <w:rPr>
-          <w:sz w:val="20"/>
-          <w:szCs w:val="20"/>
-        </w:rPr>
-        <w:t>HTML</w:t>
-      </w:r>
-    </w:p>
-    <w:p>
-      <w:pPr>
-        <w:pStyle w:val="ListParagraph"/>
-        <w:numPr>
-          <w:ilvl w:val="0"/>
-          <w:numId w:val="1"/>
-        </w:numPr>
-        <w:rPr>
-          <w:sz w:val="20"/>
-          <w:szCs w:val="20"/>
-        </w:rPr>
-      </w:pPr>
-      <w:r>
-        <w:rPr>
-          <w:sz w:val="20"/>
-          <w:szCs w:val="20"/>
-        </w:rPr>
-        <w:t>CSS</w:t>
-      </w:r>
-    </w:p>
-    <w:p>
-      <w:pPr>
-        <w:pStyle w:val="ListParagraph"/>
-        <w:numPr>
-          <w:ilvl w:val="0"/>
-          <w:numId w:val="1"/>
-        </w:numPr>
-        <w:rPr>
-          <w:sz w:val="20"/>
-          <w:szCs w:val="20"/>
-        </w:rPr>
-      </w:pPr>
-      <w:r>
-        <w:rPr>
-          <w:sz w:val="20"/>
-          <w:szCs w:val="20"/>
-        </w:rPr>
-        <w:t>React</w:t>
-      </w:r>
-      <w:r>
-        <w:rPr>
-          <w:sz w:val="20"/>
-          <w:szCs w:val="20"/>
-        </w:rPr>
-        <w:t>.js</w:t>
-      </w:r>
-    </w:p>
-    <w:p>
-      <w:pPr>
-        <w:pStyle w:val="ListParagraph"/>
-        <w:numPr>
-          <w:ilvl w:val="0"/>
-          <w:numId w:val="1"/>
-        </w:numPr>
-        <w:rPr>
-          <w:sz w:val="20"/>
-          <w:szCs w:val="20"/>
-        </w:rPr>
-      </w:pPr>
-      <w:r>
-        <w:rPr>
-          <w:sz w:val="20"/>
-          <w:szCs w:val="20"/>
-        </w:rPr>
-        <w:t>Redux</w:t>
-      </w:r>
-    </w:p>
-    <w:p>
-      <w:pPr>
-        <w:pStyle w:val="ListParagraph"/>
-        <w:numPr>
-          <w:ilvl w:val="0"/>
-          <w:numId w:val="1"/>
-        </w:numPr>
-        <w:rPr>
-          <w:sz w:val="20"/>
-          <w:szCs w:val="20"/>
-        </w:rPr>
-      </w:pPr>
-      <w:r>
-        <w:rPr>
-          <w:sz w:val="20"/>
-          <w:szCs w:val="20"/>
-        </w:rPr>
-        <w:t>Node.js</w:t>
-      </w:r>
-    </w:p>
-    <w:p>
-      <w:pPr>
-        <w:pStyle w:val="ListParagraph"/>
-        <w:numPr>
-          <w:ilvl w:val="0"/>
-          <w:numId w:val="1"/>
-        </w:numPr>
-        <w:rPr>
-          <w:sz w:val="20"/>
-          <w:szCs w:val="20"/>
-        </w:rPr>
-      </w:pPr>
-      <w:r>
-        <w:rPr>
-          <w:sz w:val="20"/>
-          <w:szCs w:val="20"/>
-        </w:rPr>
-        <w:t>Express</w:t>
-      </w:r>
-    </w:p>
-    <w:p>
-      <w:pPr>
-        <w:pStyle w:val="ListParagraph"/>
-        <w:numPr>
-          <w:ilvl w:val="0"/>
-          <w:numId w:val="1"/>
-        </w:numPr>
-        <w:rPr>
-          <w:sz w:val="20"/>
-          <w:szCs w:val="20"/>
-        </w:rPr>
-      </w:pPr>
-      <w:r>
-        <w:rPr>
-          <w:sz w:val="20"/>
-          <w:szCs w:val="20"/>
-        </w:rPr>
-        <w:t>EJS</w:t>
-      </w:r>
-    </w:p>
-    <w:p>
-      <w:pPr>
-        <w:pStyle w:val="ListParagraph"/>
-        <w:numPr>
-          <w:ilvl w:val="0"/>
-          <w:numId w:val="1"/>
-        </w:numPr>
-        <w:rPr>
-          <w:sz w:val="20"/>
-          <w:szCs w:val="20"/>
-        </w:rPr>
-      </w:pPr>
-      <w:r>
-        <w:rPr>
-          <w:sz w:val="20"/>
-          <w:szCs w:val="20"/>
-        </w:rPr>
-        <w:t>Gatsby.js</w:t>
-      </w:r>
-    </w:p>
-    <w:p>
-      <w:pPr>
-        <w:pStyle w:val="ListParagraph"/>
-        <w:numPr>
-          <w:ilvl w:val="0"/>
-          <w:numId w:val="1"/>
-        </w:numPr>
-        <w:rPr>
-          <w:sz w:val="20"/>
-          <w:szCs w:val="20"/>
-        </w:rPr>
-      </w:pPr>
-      <w:proofErr w:type="spellStart"/>
-      <w:r>
-        <w:rPr>
-          <w:sz w:val="20"/>
-          <w:szCs w:val="20"/>
-        </w:rPr>
-        <w:t>JQuery</w:t>
-      </w:r>
-      <w:proofErr w:type="spellEnd"/>
-    </w:p>
-    <w:p>
-      <w:pPr>
-        <w:pStyle w:val="ListParagraph"/>
-        <w:numPr>
-          <w:ilvl w:val="0"/>
-          <w:numId w:val="2"/>
-        </w:numPr>
-        <w:rPr>
-          <w:sz w:val="20"/>
-          <w:szCs w:val="20"/>
-        </w:rPr>
-      </w:pPr>
-      <w:r>
-        <w:rPr>
-          <w:sz w:val="20"/>
-          <w:szCs w:val="20"/>
-        </w:rPr>
-        <w:t>JSX</w:t>
-      </w:r>
-    </w:p>
-    <w:p>
-      <w:pPr>
-        <w:pStyle w:val="ListParagraph"/>
-        <w:numPr>
-          <w:ilvl w:val="0"/>
-          <w:numId w:val="2"/>
-        </w:numPr>
-        <w:rPr>
-          <w:sz w:val="20"/>
-          <w:szCs w:val="20"/>
-        </w:rPr>
-      </w:pPr>
-      <w:r>
-        <w:rPr>
-          <w:sz w:val="20"/>
-          <w:szCs w:val="20"/>
-        </w:rPr>
-        <w:t>AJAX</w:t>
-      </w:r>
-    </w:p>
-    <w:p>
-      <w:pPr>
-        <w:pStyle w:val="ListParagraph"/>
-        <w:numPr>
-          <w:ilvl w:val="0"/>
-          <w:numId w:val="2"/>
-        </w:numPr>
-        <w:rPr>
-          <w:sz w:val="20"/>
-          <w:szCs w:val="20"/>
-        </w:rPr>
-      </w:pPr>
-      <w:proofErr w:type="spellStart"/>
-      <w:r>
-        <w:rPr>
-          <w:sz w:val="20"/>
-          <w:szCs w:val="20"/>
-        </w:rPr>
-        <w:t>Axios</w:t>
-      </w:r>
-      <w:proofErr w:type="spellEnd"/>
-    </w:p>
-    <w:p>
-      <w:pPr>
-        <w:pStyle w:val="ListParagraph"/>
-        <w:numPr>
-          <w:ilvl w:val="0"/>
-          <w:numId w:val="2"/>
-        </w:numPr>
-        <w:rPr>
-          <w:sz w:val="20"/>
-          <w:szCs w:val="20"/>
-        </w:rPr>
-      </w:pPr>
-      <w:r>
-        <w:rPr>
-          <w:sz w:val="20"/>
-          <w:szCs w:val="20"/>
-        </w:rPr>
-        <w:t>Phaser.io</w:t>
-      </w:r>
-    </w:p>
-    <w:p>
-      <w:pPr>
-        <w:pStyle w:val="ListParagraph"/>
-        <w:numPr>
-          <w:ilvl w:val="0"/>
-          <w:numId w:val="2"/>
-        </w:numPr>
-        <w:rPr>
-          <w:sz w:val="20"/>
-          <w:szCs w:val="20"/>
-        </w:rPr>
-      </w:pPr>
-      <w:r>
-        <w:rPr>
-          <w:sz w:val="20"/>
-          <w:szCs w:val="20"/>
-        </w:rPr>
-        <w:t>Bootstrap</w:t>
-      </w:r>
-    </w:p>
-    <w:p>
-      <w:pPr>
-        <w:pStyle w:val="ListParagraph"/>
-        <w:numPr>
-          <w:ilvl w:val="0"/>
-          <w:numId w:val="2"/>
-        </w:numPr>
-        <w:rPr>
-          <w:sz w:val="20"/>
-          <w:szCs w:val="20"/>
-        </w:rPr>
-      </w:pPr>
-      <w:r>
-        <w:rPr>
-          <w:sz w:val="20"/>
-          <w:szCs w:val="20"/>
-        </w:rPr>
-        <w:t>Materializ</w:t>
-      </w:r>
-      <w:r>
-        <w:rPr>
-          <w:sz w:val="20"/>
-          <w:szCs w:val="20"/>
-        </w:rPr>
-        <w:t>e</w:t>
-      </w:r>
-    </w:p>
-    <w:p>
-      <w:pPr>
-        <w:pStyle w:val="ListParagraph"/>
-        <w:numPr>
-          <w:ilvl w:val="0"/>
-          <w:numId w:val="2"/>
-        </w:numPr>
-        <w:rPr>
-          <w:sz w:val="20"/>
-          <w:szCs w:val="20"/>
-        </w:rPr>
-      </w:pPr>
-      <w:r>
-        <w:rPr>
-          <w:sz w:val="20"/>
-          <w:szCs w:val="20"/>
-        </w:rPr>
-        <w:t>APIs</w:t>
-      </w:r>
-    </w:p>
-    <w:p>
-      <w:pPr>
-        <w:rPr>
-          <w:sz w:val="20"/>
-          <w:szCs w:val="20"/>
-        </w:rPr>
-      </w:pPr>
-    </w:p>
-    <w:p>
-      <w:pPr>
-        <w:pBdr>
-          <w:bottom w:val="single" w:sz="6" w:space="1" w:color="auto"/>
-        </w:pBdr>
+        <w:rPr>
+          <w:i/>
+          <w:sz w:val="20"/>
+          <w:szCs w:val="20"/>
+          <w:u w:val="single"/>
+        </w:rPr>
+      </w:pPr>
+      <w:r>
         <w:rPr>
           <w:b/>
           <w:sz w:val="20"/>
           <w:szCs w:val="20"/>
-        </w:rPr>
-      </w:pPr>
-      <w:r>
-        <w:rPr>
-          <w:b/>
-          <w:sz w:val="20"/>
-          <w:szCs w:val="20"/>
-        </w:rPr>
-        <w:t>Databases</w:t>
-      </w:r>
-    </w:p>
-    <w:p>
-      <w:pPr>
-        <w:pStyle w:val="ListParagraph"/>
-        <w:numPr>
-          <w:ilvl w:val="0"/>
-          <w:numId w:val="8"/>
-        </w:numPr>
-        <w:rPr>
-          <w:sz w:val="20"/>
-          <w:szCs w:val="20"/>
-        </w:rPr>
-      </w:pPr>
-      <w:r>
-        <w:rPr>
-          <w:sz w:val="20"/>
-          <w:szCs w:val="20"/>
-        </w:rPr>
-        <w:t>SQL</w:t>
-      </w:r>
-    </w:p>
-    <w:p>
-      <w:pPr>
-        <w:pStyle w:val="ListParagraph"/>
-        <w:numPr>
-          <w:ilvl w:val="0"/>
-          <w:numId w:val="5"/>
-        </w:numPr>
-        <w:rPr>
-          <w:sz w:val="20"/>
-          <w:szCs w:val="20"/>
-        </w:rPr>
-      </w:pPr>
-      <w:r>
-        <w:rPr>
-          <w:sz w:val="20"/>
-          <w:szCs w:val="20"/>
-        </w:rPr>
-        <w:t>PostgreSQL</w:t>
-      </w:r>
-    </w:p>
-    <w:p>
-      <w:pPr>
-        <w:pStyle w:val="ListParagraph"/>
-        <w:numPr>
-          <w:ilvl w:val="0"/>
-          <w:numId w:val="5"/>
-        </w:numPr>
-        <w:rPr>
-          <w:sz w:val="20"/>
-          <w:szCs w:val="20"/>
-        </w:rPr>
-      </w:pPr>
-      <w:proofErr w:type="spellStart"/>
-      <w:r>
-        <w:rPr>
-          <w:sz w:val="20"/>
-          <w:szCs w:val="20"/>
-        </w:rPr>
-        <w:t>Sequelize</w:t>
-      </w:r>
-      <w:proofErr w:type="spellEnd"/>
-      <w:r>
-        <w:rPr>
-          <w:sz w:val="20"/>
-          <w:szCs w:val="20"/>
-        </w:rPr>
-        <w:t xml:space="preserve"> (ORM)</w:t>
-      </w:r>
-    </w:p>
-    <w:p>
-      <w:pPr>
-        <w:pStyle w:val="ListParagraph"/>
-        <w:numPr>
-          <w:ilvl w:val="0"/>
-          <w:numId w:val="5"/>
-        </w:numPr>
-        <w:rPr>
-          <w:sz w:val="20"/>
-          <w:szCs w:val="20"/>
-        </w:rPr>
-      </w:pPr>
-      <w:r>
-        <w:rPr>
-          <w:sz w:val="20"/>
-          <w:szCs w:val="20"/>
-        </w:rPr>
-        <w:t>MongoDB</w:t>
-      </w:r>
-    </w:p>
-    <w:p>
-      <w:pPr>
-        <w:pStyle w:val="ListParagraph"/>
-        <w:numPr>
-          <w:ilvl w:val="0"/>
-          <w:numId w:val="5"/>
-        </w:numPr>
-        <w:rPr>
-          <w:sz w:val="20"/>
-          <w:szCs w:val="20"/>
-        </w:rPr>
-      </w:pPr>
-      <w:r>
-        <w:rPr>
-          <w:sz w:val="20"/>
-          <w:szCs w:val="20"/>
-        </w:rPr>
-        <w:t>Mongoose (ORM)</w:t>
-      </w:r>
-    </w:p>
-    <w:p>
-      <w:pPr>
-        <w:pStyle w:val="ListParagraph"/>
-        <w:numPr>
-          <w:ilvl w:val="0"/>
-          <w:numId w:val="5"/>
-        </w:numPr>
-        <w:rPr>
-          <w:sz w:val="20"/>
-          <w:szCs w:val="20"/>
-        </w:rPr>
-      </w:pPr>
-      <w:r>
-        <w:rPr>
-          <w:sz w:val="20"/>
-          <w:szCs w:val="20"/>
-        </w:rPr>
-        <w:t>Django</w:t>
-      </w:r>
-    </w:p>
-    <w:p>
-      <w:pPr>
-        <w:rPr>
-          <w:sz w:val="20"/>
-          <w:szCs w:val="20"/>
-        </w:rPr>
-      </w:pPr>
-    </w:p>
-    <w:p>
-      <w:pPr>
-        <w:pBdr>
-          <w:bottom w:val="single" w:sz="6" w:space="1" w:color="auto"/>
-        </w:pBdr>
-        <w:rPr>
-          <w:b/>
-          <w:sz w:val="20"/>
-          <w:szCs w:val="20"/>
-        </w:rPr>
-      </w:pPr>
-      <w:r>
-        <w:rPr>
-          <w:b/>
-          <w:sz w:val="20"/>
-          <w:szCs w:val="20"/>
-        </w:rPr>
-        <w:t>Management &amp; Deployment</w:t>
-      </w:r>
-    </w:p>
-    <w:p>
-      <w:pPr>
-        <w:pStyle w:val="ListParagraph"/>
-        <w:numPr>
-          <w:ilvl w:val="0"/>
-          <w:numId w:val="9"/>
-        </w:numPr>
-        <w:rPr>
-          <w:sz w:val="20"/>
-          <w:szCs w:val="20"/>
-        </w:rPr>
-      </w:pPr>
-      <w:r>
-        <w:rPr>
-          <w:sz w:val="20"/>
-          <w:szCs w:val="20"/>
-        </w:rPr>
-        <w:t>Git</w:t>
-      </w:r>
-    </w:p>
-    <w:p>
-      <w:pPr>
-        <w:pStyle w:val="ListParagraph"/>
-        <w:numPr>
-          <w:ilvl w:val="0"/>
-          <w:numId w:val="3"/>
-        </w:numPr>
-        <w:rPr>
-          <w:sz w:val="20"/>
-          <w:szCs w:val="20"/>
-        </w:rPr>
-      </w:pPr>
-      <w:proofErr w:type="spellStart"/>
-      <w:r>
-        <w:rPr>
-          <w:sz w:val="20"/>
-          <w:szCs w:val="20"/>
-        </w:rPr>
-        <w:t>Github</w:t>
-      </w:r>
-      <w:proofErr w:type="spellEnd"/>
-    </w:p>
-    <w:p>
-      <w:pPr>
-        <w:pStyle w:val="ListParagraph"/>
-        <w:numPr>
-          <w:ilvl w:val="0"/>
-          <w:numId w:val="3"/>
-        </w:numPr>
-        <w:rPr>
-          <w:sz w:val="20"/>
-          <w:szCs w:val="20"/>
-        </w:rPr>
-      </w:pPr>
-      <w:r>
-        <w:rPr>
-          <w:sz w:val="20"/>
-          <w:szCs w:val="20"/>
-        </w:rPr>
-        <w:t>Heroku</w:t>
-      </w:r>
-    </w:p>
-    <w:p>
-      <w:pPr>
-        <w:pStyle w:val="ListParagraph"/>
-        <w:numPr>
-          <w:ilvl w:val="0"/>
-          <w:numId w:val="3"/>
-        </w:numPr>
-        <w:rPr>
-          <w:sz w:val="20"/>
-          <w:szCs w:val="20"/>
-        </w:rPr>
-      </w:pPr>
-      <w:r>
-        <w:rPr>
-          <w:sz w:val="20"/>
-          <w:szCs w:val="20"/>
-        </w:rPr>
-        <w:t>Command Line (CLI)</w:t>
-      </w:r>
-    </w:p>
-    <w:p>
-      <w:pPr>
-        <w:rPr>
-          <w:sz w:val="20"/>
-          <w:szCs w:val="20"/>
           <w:u w:val="single"/>
         </w:rPr>
-      </w:pPr>
-    </w:p>
-    <w:p>
-      <w:pPr>
-        <w:pBdr>
-          <w:bottom w:val="single" w:sz="6" w:space="1" w:color="auto"/>
-        </w:pBdr>
-        <w:rPr>
-          <w:b/>
-          <w:sz w:val="20"/>
-          <w:szCs w:val="20"/>
-        </w:rPr>
-      </w:pPr>
-      <w:r>
-        <w:rPr>
-          <w:b/>
-          <w:sz w:val="20"/>
-          <w:szCs w:val="20"/>
-        </w:rPr>
-        <w:t>Methodologies</w:t>
-      </w:r>
-    </w:p>
-    <w:p>
-      <w:pPr>
-        <w:pStyle w:val="ListParagraph"/>
-        <w:numPr>
-          <w:ilvl w:val="0"/>
-          <w:numId w:val="10"/>
-        </w:numPr>
-        <w:rPr>
-          <w:sz w:val="20"/>
-          <w:szCs w:val="20"/>
-        </w:rPr>
-      </w:pPr>
-      <w:r>
-        <w:rPr>
-          <w:sz w:val="20"/>
-          <w:szCs w:val="20"/>
-        </w:rPr>
-        <w:t>Object Oriented Programming</w:t>
-      </w:r>
-    </w:p>
-    <w:p>
-      <w:pPr>
-        <w:pStyle w:val="ListParagraph"/>
-        <w:numPr>
-          <w:ilvl w:val="0"/>
-          <w:numId w:val="6"/>
-        </w:numPr>
-        <w:rPr>
-          <w:sz w:val="20"/>
-          <w:szCs w:val="20"/>
-        </w:rPr>
-      </w:pPr>
-      <w:r>
-        <w:rPr>
-          <w:sz w:val="20"/>
-          <w:szCs w:val="20"/>
-        </w:rPr>
-        <w:t>Agile</w:t>
-      </w:r>
-      <w:r>
-        <w:rPr>
-          <w:sz w:val="20"/>
-          <w:szCs w:val="20"/>
-        </w:rPr>
-        <w:t xml:space="preserve"> </w:t>
-      </w:r>
-      <w:r>
-        <w:rPr>
-          <w:sz w:val="20"/>
-          <w:szCs w:val="20"/>
-        </w:rPr>
-        <w:t>/</w:t>
-      </w:r>
-      <w:r>
-        <w:rPr>
-          <w:sz w:val="20"/>
-          <w:szCs w:val="20"/>
-        </w:rPr>
-        <w:t xml:space="preserve"> </w:t>
-      </w:r>
-      <w:r>
-        <w:rPr>
-          <w:sz w:val="20"/>
-          <w:szCs w:val="20"/>
-        </w:rPr>
-        <w:t>Scrum</w:t>
-      </w:r>
-    </w:p>
-    <w:p>
-      <w:pPr>
-        <w:pStyle w:val="ListParagraph"/>
-        <w:numPr>
-          <w:ilvl w:val="0"/>
-          <w:numId w:val="6"/>
-        </w:numPr>
-        <w:rPr>
-          <w:sz w:val="20"/>
-          <w:szCs w:val="20"/>
-        </w:rPr>
-      </w:pPr>
-      <w:r>
-        <w:rPr>
-          <w:sz w:val="20"/>
-          <w:szCs w:val="20"/>
-        </w:rPr>
-        <w:t xml:space="preserve">MVC Pattern </w:t>
-      </w:r>
-    </w:p>
-    <w:p>
-      <w:pPr>
-        <w:pStyle w:val="ListParagraph"/>
-        <w:numPr>
-          <w:ilvl w:val="0"/>
-          <w:numId w:val="6"/>
-        </w:numPr>
-        <w:rPr>
-          <w:sz w:val="20"/>
-          <w:szCs w:val="20"/>
-        </w:rPr>
-      </w:pPr>
-      <w:r>
-        <w:rPr>
-          <w:sz w:val="20"/>
-          <w:szCs w:val="20"/>
-        </w:rPr>
-        <w:t>Test-Driven Development</w:t>
-      </w:r>
-    </w:p>
-    <w:p>
-      <w:pPr>
-        <w:pStyle w:val="ListParagraph"/>
-        <w:numPr>
-          <w:ilvl w:val="0"/>
-          <w:numId w:val="6"/>
-        </w:numPr>
-        <w:rPr>
-          <w:sz w:val="20"/>
-          <w:szCs w:val="20"/>
-        </w:rPr>
-      </w:pPr>
-      <w:r>
-        <w:rPr>
-          <w:sz w:val="20"/>
-          <w:szCs w:val="20"/>
-        </w:rPr>
-        <w:t>Responsive Design</w:t>
-      </w:r>
-    </w:p>
-    <w:p>
-      <w:pPr>
-        <w:pStyle w:val="ListParagraph"/>
-        <w:numPr>
-          <w:ilvl w:val="0"/>
-          <w:numId w:val="6"/>
-        </w:numPr>
-        <w:rPr>
-          <w:sz w:val="20"/>
-          <w:szCs w:val="20"/>
-        </w:rPr>
-      </w:pPr>
-      <w:r>
-        <w:rPr>
-          <w:sz w:val="20"/>
-          <w:szCs w:val="20"/>
-        </w:rPr>
-        <w:t xml:space="preserve">Authentication </w:t>
-      </w:r>
-    </w:p>
-    <w:p>
-      <w:pPr>
-        <w:pStyle w:val="ListParagraph"/>
-        <w:numPr>
-          <w:ilvl w:val="0"/>
-          <w:numId w:val="2"/>
-        </w:numPr>
-        <w:rPr>
-          <w:sz w:val="20"/>
-          <w:szCs w:val="20"/>
-        </w:rPr>
-      </w:pPr>
-      <w:r>
-        <w:rPr>
-          <w:sz w:val="20"/>
-          <w:szCs w:val="20"/>
-        </w:rPr>
-        <w:t>CRUD Operations</w:t>
-      </w:r>
-    </w:p>
-    <w:p>
-      <w:pPr>
-        <w:pStyle w:val="ListParagraph"/>
-        <w:numPr>
-          <w:ilvl w:val="0"/>
-          <w:numId w:val="2"/>
-        </w:numPr>
-        <w:rPr>
-          <w:sz w:val="20"/>
-          <w:szCs w:val="20"/>
-        </w:rPr>
-      </w:pPr>
-      <w:r>
-        <w:rPr>
-          <w:sz w:val="20"/>
-          <w:szCs w:val="20"/>
-        </w:rPr>
-        <w:t>RESTful Routing</w:t>
-      </w:r>
-    </w:p>
-    <w:p>
-      <w:pPr>
-        <w:pBdr>
-          <w:bottom w:val="single" w:sz="12" w:space="1" w:color="auto"/>
-        </w:pBdr>
-        <w:jc w:val="center"/>
-        <w:rPr>
-          <w:sz w:val="20"/>
-          <w:szCs w:val="20"/>
-        </w:rPr>
-      </w:pPr>
-      <w:r>
-        <w:rPr>
-          <w:sz w:val="20"/>
-          <w:szCs w:val="20"/>
-        </w:rPr>
-        <w:br w:type="column"/>
-      </w:r>
-      <w:r>
-        <w:rPr>
-          <w:rFonts w:cs="Arial"/>
-          <w:b/>
-        </w:rPr>
-        <w:t>Relevant Experience</w:t>
-      </w:r>
-    </w:p>
-    <w:p>
-      <w:pPr>
-        <w:rPr>
-          <w:sz w:val="20"/>
-          <w:szCs w:val="20"/>
-        </w:rPr>
-      </w:pPr>
-    </w:p>
-    <w:p>
-      <w:pPr>
-        <w:pBdr>
-          <w:bottom w:val="single" w:sz="6" w:space="1" w:color="auto"/>
-        </w:pBdr>
-        <w:rPr>
-          <w:b/>
-          <w:bCs/>
-          <w:sz w:val="20"/>
-          <w:szCs w:val="20"/>
-        </w:rPr>
-      </w:pPr>
-      <w:r>
-        <w:rPr>
-          <w:b/>
-          <w:bCs/>
-          <w:sz w:val="20"/>
-          <w:szCs w:val="20"/>
-        </w:rPr>
-        <w:t>Development Projects</w:t>
-      </w:r>
-    </w:p>
-    <w:p>
-      <w:pPr>
+        <w:t>Cut / Color</w:t>
+      </w:r>
+      <w:r>
+        <w:rPr>
+          <w:sz w:val="20"/>
+          <w:szCs w:val="20"/>
+          <w:u w:val="single"/>
+        </w:rPr>
+        <w:t xml:space="preserve">: </w:t>
+      </w:r>
+      <w:r>
         <w:rPr>
           <w:i/>
           <w:sz w:val="20"/>
           <w:szCs w:val="20"/>
-        </w:rPr>
-      </w:pPr>
-      <w:r>
-        <w:rPr>
-          <w:b/>
-          <w:sz w:val="20"/>
-          <w:szCs w:val="20"/>
-        </w:rPr>
-        <w:t>Cut / Color</w:t>
-      </w:r>
-      <w:r>
-        <w:rPr>
-          <w:sz w:val="20"/>
-          <w:szCs w:val="20"/>
-        </w:rPr>
-        <w:t xml:space="preserve">: </w:t>
+          <w:u w:val="single"/>
+        </w:rPr>
+        <w:t>Full-Stack Web Application</w:t>
       </w:r>
       <w:r>
         <w:rPr>
           <w:i/>
           <w:sz w:val="20"/>
           <w:szCs w:val="20"/>
-        </w:rPr>
-        <w:t>Full-Stack Web Application</w:t>
-      </w:r>
-      <w:r>
-        <w:rPr>
-          <w:i/>
-          <w:sz w:val="20"/>
-          <w:szCs w:val="20"/>
+          <w:u w:val="single"/>
         </w:rPr>
         <w:t>:</w:t>
       </w:r>
@@ -1061,7 +1160,21 @@
           <w:sz w:val="20"/>
           <w:szCs w:val="20"/>
         </w:rPr>
-        <w:t>Mongoose is used to manage users (both clients and stylists), the consultation process, and appointment scheduling</w:t>
+        <w:t xml:space="preserve">Mongoose </w:t>
+      </w:r>
+      <w:r>
+        <w:rPr>
+          <w:sz w:val="20"/>
+          <w:szCs w:val="20"/>
+        </w:rPr>
+        <w:t>manages</w:t>
+      </w:r>
+      <w:r>
+        <w:rPr>
+          <w:sz w:val="20"/>
+          <w:szCs w:val="20"/>
+        </w:rPr>
+        <w:t xml:space="preserve"> users (clients and stylists), the consultation process, and appointment scheduling</w:t>
       </w:r>
     </w:p>
     <w:p>
@@ -1124,6 +1237,13 @@
           <w:sz w:val="20"/>
           <w:szCs w:val="20"/>
         </w:rPr>
+        <w:t xml:space="preserve">Node.js, </w:t>
+      </w:r>
+      <w:r>
+        <w:rPr>
+          <w:sz w:val="20"/>
+          <w:szCs w:val="20"/>
+        </w:rPr>
         <w:t xml:space="preserve">Express, </w:t>
       </w:r>
       <w:r>
@@ -1168,56 +1288,66 @@
           <w:sz w:val="20"/>
           <w:szCs w:val="20"/>
         </w:rPr>
-        <w:t>HTML, CSS, Bootstrap</w:t>
+        <w:t xml:space="preserve">HTML, CSS, </w:t>
+      </w:r>
+      <w:proofErr w:type="spellStart"/>
+      <w:r>
+        <w:rPr>
+          <w:sz w:val="20"/>
+          <w:szCs w:val="20"/>
+        </w:rPr>
+        <w:t>BCrypt</w:t>
+      </w:r>
+      <w:proofErr w:type="spellEnd"/>
+      <w:r>
+        <w:rPr>
+          <w:sz w:val="20"/>
+          <w:szCs w:val="20"/>
+        </w:rPr>
+        <w:t xml:space="preserve">, </w:t>
+      </w:r>
+      <w:r>
+        <w:rPr>
+          <w:sz w:val="20"/>
+          <w:szCs w:val="20"/>
+        </w:rPr>
+        <w:t>Bootstrap</w:t>
       </w:r>
     </w:p>
     <w:p>
       <w:pPr>
         <w:rPr>
+          <w:i/>
           <w:sz w:val="20"/>
           <w:szCs w:val="20"/>
           <w:u w:val="single"/>
         </w:rPr>
       </w:pPr>
-    </w:p>
-    <w:p>
-      <w:pPr>
+      <w:r>
+        <w:rPr>
+          <w:b/>
+          <w:sz w:val="20"/>
+          <w:szCs w:val="20"/>
+          <w:u w:val="single"/>
+        </w:rPr>
+        <w:t>Beer Savor</w:t>
+      </w:r>
+      <w:r>
+        <w:rPr>
+          <w:sz w:val="20"/>
+          <w:szCs w:val="20"/>
+          <w:u w:val="single"/>
+        </w:rPr>
+        <w:t xml:space="preserve">: </w:t>
+      </w:r>
+      <w:r>
         <w:rPr>
           <w:i/>
           <w:sz w:val="20"/>
           <w:szCs w:val="20"/>
-        </w:rPr>
-      </w:pPr>
-      <w:r>
-        <w:rPr>
-          <w:b/>
-          <w:sz w:val="20"/>
-          <w:szCs w:val="20"/>
-        </w:rPr>
-        <w:t>Beer Savor</w:t>
-      </w:r>
-      <w:r>
-        <w:rPr>
-          <w:sz w:val="20"/>
-          <w:szCs w:val="20"/>
-        </w:rPr>
-        <w:t xml:space="preserve">: </w:t>
-      </w:r>
-      <w:r>
-        <w:rPr>
-          <w:i/>
-          <w:sz w:val="20"/>
-          <w:szCs w:val="20"/>
-        </w:rPr>
-        <w:t>Full-Stack Web Application</w:t>
-      </w:r>
-      <w:r>
-        <w:rPr>
-          <w:i/>
-          <w:sz w:val="20"/>
-          <w:szCs w:val="20"/>
-        </w:rPr>
-        <w:t>:</w:t>
+          <w:u w:val="single"/>
+        </w:rPr>
+        <w:t>Full-Stack Web Application:</w:t>
       </w:r>
     </w:p>
     <w:p>
@@ -1446,23 +1576,38 @@
         <w:t>MapBox</w:t>
       </w:r>
       <w:proofErr w:type="spellEnd"/>
+      <w:r>
+        <w:rPr>
+          <w:sz w:val="20"/>
+          <w:szCs w:val="20"/>
+        </w:rPr>
+        <w:t xml:space="preserve">, </w:t>
+      </w:r>
+      <w:proofErr w:type="spellStart"/>
+      <w:r>
+        <w:rPr>
+          <w:sz w:val="20"/>
+          <w:szCs w:val="20"/>
+        </w:rPr>
+        <w:t>BCrypt</w:t>
+      </w:r>
+      <w:proofErr w:type="spellEnd"/>
+      <w:r>
+        <w:rPr>
+          <w:sz w:val="20"/>
+          <w:szCs w:val="20"/>
+        </w:rPr>
+        <w:t>, Session</w:t>
+      </w:r>
     </w:p>
     <w:p>
       <w:pPr>
         <w:rPr>
-          <w:sz w:val="20"/>
-          <w:szCs w:val="20"/>
-          <w:u w:val="single"/>
-        </w:rPr>
-      </w:pPr>
-    </w:p>
-    <w:p>
-      <w:pPr>
-        <w:rPr>
           <w:i/>
           <w:iCs/>
           <w:sz w:val="20"/>
           <w:szCs w:val="20"/>
+          <w:u w:val="single"/>
         </w:rPr>
       </w:pPr>
       <w:r>
@@ -1471,6 +1616,7 @@
           <w:bCs/>
           <w:sz w:val="20"/>
           <w:szCs w:val="20"/>
+          <w:u w:val="single"/>
         </w:rPr>
         <w:t xml:space="preserve">Pew </w:t>
       </w:r>
@@ -1481,6 +1627,7 @@
           <w:bCs/>
           <w:sz w:val="20"/>
           <w:szCs w:val="20"/>
+          <w:u w:val="single"/>
         </w:rPr>
         <w:t>Pew</w:t>
       </w:r>
@@ -1491,6 +1638,7 @@
           <w:bCs/>
           <w:sz w:val="20"/>
           <w:szCs w:val="20"/>
+          <w:u w:val="single"/>
         </w:rPr>
         <w:t xml:space="preserve">: </w:t>
       </w:r>
@@ -1500,6 +1648,7 @@
           <w:iCs/>
           <w:sz w:val="20"/>
           <w:szCs w:val="20"/>
+          <w:u w:val="single"/>
         </w:rPr>
         <w:t>Front-End Web Game</w:t>
       </w:r>
@@ -1509,6 +1658,7 @@
           <w:iCs/>
           <w:sz w:val="20"/>
           <w:szCs w:val="20"/>
+          <w:u w:val="single"/>
         </w:rPr>
         <w:t>:</w:t>
       </w:r>
@@ -1613,18 +1763,22 @@
     </w:p>
     <w:p>
       <w:pPr>
-        <w:rPr>
-          <w:sz w:val="20"/>
-          <w:szCs w:val="20"/>
-        </w:rPr>
-      </w:pPr>
-    </w:p>
-    <w:p>
-      <w:pPr>
         <w:pBdr>
           <w:bottom w:val="single" w:sz="6" w:space="1" w:color="auto"/>
         </w:pBdr>
         <w:rPr>
+          <w:b/>
+          <w:sz w:val="20"/>
+          <w:szCs w:val="20"/>
+        </w:rPr>
+      </w:pPr>
+    </w:p>
+    <w:p>
+      <w:pPr>
+        <w:pBdr>
+          <w:bottom w:val="single" w:sz="6" w:space="1" w:color="auto"/>
+        </w:pBdr>
+        <w:rPr>
           <w:i/>
           <w:sz w:val="20"/>
           <w:szCs w:val="20"/>
@@ -1644,7 +1798,7 @@
           <w:sz w:val="20"/>
           <w:szCs w:val="20"/>
         </w:rPr>
-        <w:t xml:space="preserve">H10 Capital, March 2015 – May 2017 </w:t>
+        <w:t xml:space="preserve">H10 Capital, 2015 – 2017 </w:t>
       </w:r>
     </w:p>
     <w:p>
@@ -1670,7 +1824,7 @@
     <w:p>
       <w:pPr>
         <w:numPr>
-          <w:ilvl w:val="1"/>
+          <w:ilvl w:val="0"/>
           <w:numId w:val="12"/>
         </w:numPr>
         <w:rPr>
@@ -1683,7 +1837,21 @@
           <w:sz w:val="20"/>
           <w:szCs w:val="20"/>
         </w:rPr>
-        <w:t>Screened 50 candidates per week on average</w:t>
+        <w:t xml:space="preserve">Assisted account managers in managing </w:t>
+      </w:r>
+      <w:r>
+        <w:rPr>
+          <w:sz w:val="20"/>
+          <w:szCs w:val="20"/>
+        </w:rPr>
+        <w:t xml:space="preserve">key </w:t>
+      </w:r>
+      <w:r>
+        <w:rPr>
+          <w:sz w:val="20"/>
+          <w:szCs w:val="20"/>
+        </w:rPr>
+        <w:t>clients</w:t>
       </w:r>
     </w:p>
     <w:p>
@@ -1702,68 +1870,7 @@
           <w:sz w:val="20"/>
           <w:szCs w:val="20"/>
         </w:rPr>
-        <w:t xml:space="preserve">Assisted account managers in managing </w:t>
-      </w:r>
-      <w:r>
-        <w:rPr>
-          <w:sz w:val="20"/>
-          <w:szCs w:val="20"/>
-        </w:rPr>
-        <w:t xml:space="preserve">key </w:t>
-      </w:r>
-      <w:r>
-        <w:rPr>
-          <w:sz w:val="20"/>
-          <w:szCs w:val="20"/>
-        </w:rPr>
-        <w:t>clients</w:t>
-      </w:r>
-    </w:p>
-    <w:p>
-      <w:pPr>
-        <w:numPr>
-          <w:ilvl w:val="1"/>
-          <w:numId w:val="12"/>
-        </w:numPr>
-        <w:rPr>
-          <w:sz w:val="20"/>
-          <w:szCs w:val="20"/>
-        </w:rPr>
-      </w:pPr>
-      <w:r>
-        <w:rPr>
-          <w:sz w:val="20"/>
-          <w:szCs w:val="20"/>
-        </w:rPr>
-        <w:t xml:space="preserve">Set </w:t>
-      </w:r>
-      <w:r>
-        <w:rPr>
-          <w:sz w:val="20"/>
-          <w:szCs w:val="20"/>
-        </w:rPr>
-        <w:t xml:space="preserve">and delivered </w:t>
-      </w:r>
-      <w:r>
-        <w:rPr>
-          <w:sz w:val="20"/>
-          <w:szCs w:val="20"/>
-        </w:rPr>
-        <w:t>upo</w:t>
-      </w:r>
-      <w:r>
-        <w:rPr>
-          <w:sz w:val="20"/>
-          <w:szCs w:val="20"/>
-        </w:rPr>
-        <w:t xml:space="preserve">n </w:t>
-      </w:r>
-      <w:r>
-        <w:rPr>
-          <w:sz w:val="20"/>
-          <w:szCs w:val="20"/>
-        </w:rPr>
-        <w:t xml:space="preserve">expectations and timelines </w:t>
+        <w:t>Negotiated contract agreements with clients and candidates</w:t>
       </w:r>
     </w:p>
     <w:p>
@@ -1782,53 +1889,14 @@
           <w:sz w:val="20"/>
           <w:szCs w:val="20"/>
         </w:rPr>
-        <w:t>Negotiated contract agreements with clients and candidates</w:t>
+        <w:t>Managed client and candidate data using Bullhorn and Excel</w:t>
       </w:r>
     </w:p>
     <w:p>
       <w:pPr>
-        <w:numPr>
-          <w:ilvl w:val="0"/>
-          <w:numId w:val="12"/>
-        </w:numPr>
-        <w:rPr>
-          <w:sz w:val="20"/>
-          <w:szCs w:val="20"/>
-        </w:rPr>
-      </w:pPr>
-      <w:r>
-        <w:rPr>
-          <w:sz w:val="20"/>
-          <w:szCs w:val="20"/>
-        </w:rPr>
-        <w:t>Managed client and candidate data using Bullhorn and Excel</w:t>
-      </w:r>
-    </w:p>
-    <w:p>
-      <w:pPr>
-        <w:numPr>
-          <w:ilvl w:val="0"/>
-          <w:numId w:val="12"/>
-        </w:numPr>
-        <w:rPr>
-          <w:sz w:val="20"/>
-          <w:szCs w:val="20"/>
-        </w:rPr>
-      </w:pPr>
-      <w:r>
-        <w:rPr>
-          <w:sz w:val="20"/>
-          <w:szCs w:val="20"/>
-        </w:rPr>
-        <w:t>Had some exposure to SQL while working with analysts</w:t>
-      </w:r>
-    </w:p>
-    <w:p>
-      <w:pPr>
-        <w:rPr>
-          <w:sz w:val="20"/>
-          <w:szCs w:val="20"/>
-          <w:u w:val="single"/>
+        <w:rPr>
+          <w:sz w:val="20"/>
+          <w:szCs w:val="20"/>
         </w:rPr>
       </w:pPr>
     </w:p>
@@ -1837,7 +1905,6 @@
         <w:pBdr>
           <w:bottom w:val="single" w:sz="12" w:space="1" w:color="auto"/>
         </w:pBdr>
-        <w:jc w:val="center"/>
         <w:rPr>
           <w:b/>
           <w:sz w:val="20"/>
@@ -1850,16 +1917,6 @@
         </w:rPr>
         <w:t>Education</w:t>
       </w:r>
-    </w:p>
-    <w:p>
-      <w:pPr>
-        <w:rPr>
-          <w:b/>
-          <w:sz w:val="20"/>
-          <w:szCs w:val="20"/>
-          <w:u w:val="single"/>
-        </w:rPr>
-      </w:pPr>
     </w:p>
     <w:p>
       <w:pPr>
@@ -1940,8 +1997,6 @@
         </w:rPr>
         <w:t>h</w:t>
       </w:r>
-      <w:bookmarkStart w:id="0" w:name="_GoBack"/>
-      <w:bookmarkEnd w:id="0"/>
       <w:r>
         <w:rPr>
           <w:bCs/>
@@ -1950,16 +2005,6 @@
         </w:rPr>
         <w:t>our immersive program – graduated top of class</w:t>
       </w:r>
-    </w:p>
-    <w:p>
-      <w:pPr>
-        <w:rPr>
-          <w:b/>
-          <w:sz w:val="20"/>
-          <w:szCs w:val="20"/>
-          <w:u w:val="single"/>
-        </w:rPr>
-      </w:pPr>
     </w:p>
     <w:p>
       <w:pPr>
@@ -2072,55 +2117,14 @@
         </w:rPr>
         <w:t xml:space="preserve"> in Business Administration &amp; Music</w:t>
       </w:r>
-    </w:p>
-    <w:p>
-      <w:pPr>
-        <w:pStyle w:val="ListParagraph"/>
-        <w:numPr>
-          <w:ilvl w:val="0"/>
-          <w:numId w:val="11"/>
-        </w:numPr>
-        <w:rPr>
-          <w:sz w:val="20"/>
-          <w:szCs w:val="20"/>
-        </w:rPr>
-      </w:pPr>
-      <w:r>
-        <w:rPr>
-          <w:sz w:val="20"/>
-          <w:szCs w:val="20"/>
-        </w:rPr>
-        <w:t>Semester Abroad at Southwest University, in Chongqing, China</w:t>
-      </w:r>
-    </w:p>
-    <w:p>
-      <w:pPr>
-        <w:pStyle w:val="ListParagraph"/>
-        <w:numPr>
-          <w:ilvl w:val="0"/>
-          <w:numId w:val="11"/>
-        </w:numPr>
-        <w:rPr>
-          <w:sz w:val="20"/>
-          <w:szCs w:val="20"/>
-        </w:rPr>
-      </w:pPr>
-      <w:r>
-        <w:rPr>
-          <w:sz w:val="20"/>
-          <w:szCs w:val="20"/>
-        </w:rPr>
-        <w:t>Rugby Club President and Team Captain</w:t>
-      </w:r>
+      <w:bookmarkStart w:id="0" w:name="_GoBack"/>
+      <w:bookmarkEnd w:id="0"/>
     </w:p>
     <w:sectPr>
       <w:headerReference w:type="default" r:id="rId7"/>
       <w:pgSz w:w="12240" w:h="15840"/>
       <w:pgMar w:top="1440" w:right="1440" w:bottom="1440" w:left="1440" w:header="720" w:footer="720" w:gutter="0"/>
-      <w:cols w:num="2" w:space="720" w:equalWidth="0">
-        <w:col w:w="2640" w:space="720"/>
-        <w:col w:w="6000"/>
-      </w:cols>
+      <w:cols w:space="720"/>
       <w:docGrid w:linePitch="360"/>
     </w:sectPr>
   </w:body>
@@ -2762,6 +2766,119 @@
     </w:lvl>
   </w:abstractNum>
   <w:abstractNum w:abstractNumId="3" w15:restartNumberingAfterBreak="0">
+    <w:nsid w:val="1EA017FD"/>
+    <w:multiLevelType w:val="hybridMultilevel"/>
+    <w:tmpl w:val="D50E1586"/>
+    <w:lvl w:ilvl="0" w:tplc="04090001">
+      <w:start w:val="1"/>
+      <w:numFmt w:val="bullet"/>
+      <w:lvlText w:val=""/>
+      <w:lvlJc w:val="left"/>
+      <w:pPr>
+        <w:ind w:left="720" w:hanging="360"/>
+      </w:pPr>
+      <w:rPr>
+        <w:rFonts w:ascii="Symbol" w:hAnsi="Symbol" w:hint="default"/>
+      </w:rPr>
+    </w:lvl>
+    <w:lvl w:ilvl="1" w:tplc="04090003" w:tentative="1">
+      <w:start w:val="1"/>
+      <w:numFmt w:val="bullet"/>
+      <w:lvlText w:val="o"/>
+      <w:lvlJc w:val="left"/>
+      <w:pPr>
+        <w:ind w:left="1440" w:hanging="360"/>
+      </w:pPr>
+      <w:rPr>
+        <w:rFonts w:ascii="Courier New" w:hAnsi="Courier New" w:cs="Courier New" w:hint="default"/>
+      </w:rPr>
+    </w:lvl>
+    <w:lvl w:ilvl="2" w:tplc="04090005" w:tentative="1">
+      <w:start w:val="1"/>
+      <w:numFmt w:val="bullet"/>
+      <w:lvlText w:val=""/>
+      <w:lvlJc w:val="left"/>
+      <w:pPr>
+        <w:ind w:left="2160" w:hanging="360"/>
+      </w:pPr>
+      <w:rPr>
+        <w:rFonts w:ascii="Wingdings" w:hAnsi="Wingdings" w:hint="default"/>
+      </w:rPr>
+    </w:lvl>
+    <w:lvl w:ilvl="3" w:tplc="04090001" w:tentative="1">
+      <w:start w:val="1"/>
+      <w:numFmt w:val="bullet"/>
+      <w:lvlText w:val=""/>
+      <w:lvlJc w:val="left"/>
+      <w:pPr>
+        <w:ind w:left="2880" w:hanging="360"/>
+      </w:pPr>
+      <w:rPr>
+        <w:rFonts w:ascii="Symbol" w:hAnsi="Symbol" w:hint="default"/>
+      </w:rPr>
+    </w:lvl>
+    <w:lvl w:ilvl="4" w:tplc="04090003" w:tentative="1">
+      <w:start w:val="1"/>
+      <w:numFmt w:val="bullet"/>
+      <w:lvlText w:val="o"/>
+      <w:lvlJc w:val="left"/>
+      <w:pPr>
+        <w:ind w:left="3600" w:hanging="360"/>
+      </w:pPr>
+      <w:rPr>
+        <w:rFonts w:ascii="Courier New" w:hAnsi="Courier New" w:cs="Courier New" w:hint="default"/>
+      </w:rPr>
+    </w:lvl>
+    <w:lvl w:ilvl="5" w:tplc="04090005" w:tentative="1">
+      <w:start w:val="1"/>
+      <w:numFmt w:val="bullet"/>
+      <w:lvlText w:val=""/>
+      <w:lvlJc w:val="left"/>
+      <w:pPr>
+        <w:ind w:left="4320" w:hanging="360"/>
+      </w:pPr>
+      <w:rPr>
+        <w:rFonts w:ascii="Wingdings" w:hAnsi="Wingdings" w:hint="default"/>
+      </w:rPr>
+    </w:lvl>
+    <w:lvl w:ilvl="6" w:tplc="04090001" w:tentative="1">
+      <w:start w:val="1"/>
+      <w:numFmt w:val="bullet"/>
+      <w:lvlText w:val=""/>
+      <w:lvlJc w:val="left"/>
+      <w:pPr>
+        <w:ind w:left="5040" w:hanging="360"/>
+      </w:pPr>
+      <w:rPr>
+        <w:rFonts w:ascii="Symbol" w:hAnsi="Symbol" w:hint="default"/>
+      </w:rPr>
+    </w:lvl>
+    <w:lvl w:ilvl="7" w:tplc="04090003" w:tentative="1">
+      <w:start w:val="1"/>
+      <w:numFmt w:val="bullet"/>
+      <w:lvlText w:val="o"/>
+      <w:lvlJc w:val="left"/>
+      <w:pPr>
+        <w:ind w:left="5760" w:hanging="360"/>
+      </w:pPr>
+      <w:rPr>
+        <w:rFonts w:ascii="Courier New" w:hAnsi="Courier New" w:cs="Courier New" w:hint="default"/>
+      </w:rPr>
+    </w:lvl>
+    <w:lvl w:ilvl="8" w:tplc="04090005" w:tentative="1">
+      <w:start w:val="1"/>
+      <w:numFmt w:val="bullet"/>
+      <w:lvlText w:val=""/>
+      <w:lvlJc w:val="left"/>
+      <w:pPr>
+        <w:ind w:left="6480" w:hanging="360"/>
+      </w:pPr>
+      <w:rPr>
+        <w:rFonts w:ascii="Wingdings" w:hAnsi="Wingdings" w:hint="default"/>
+      </w:rPr>
+    </w:lvl>
+  </w:abstractNum>
+  <w:abstractNum w:abstractNumId="4" w15:restartNumberingAfterBreak="0">
     <w:nsid w:val="20870A64"/>
     <w:multiLevelType w:val="hybridMultilevel"/>
     <w:tmpl w:val="9E40AF12"/>
@@ -2874,7 +2991,7 @@
       </w:rPr>
     </w:lvl>
   </w:abstractNum>
-  <w:abstractNum w:abstractNumId="4" w15:restartNumberingAfterBreak="0">
+  <w:abstractNum w:abstractNumId="5" w15:restartNumberingAfterBreak="0">
     <w:nsid w:val="257E7AEB"/>
     <w:multiLevelType w:val="hybridMultilevel"/>
     <w:tmpl w:val="CDB89EF4"/>
@@ -2987,7 +3104,7 @@
       </w:rPr>
     </w:lvl>
   </w:abstractNum>
-  <w:abstractNum w:abstractNumId="5" w15:restartNumberingAfterBreak="0">
+  <w:abstractNum w:abstractNumId="6" w15:restartNumberingAfterBreak="0">
     <w:nsid w:val="3184642C"/>
     <w:multiLevelType w:val="hybridMultilevel"/>
     <w:tmpl w:val="5AEA2682"/>
@@ -3100,7 +3217,7 @@
       </w:rPr>
     </w:lvl>
   </w:abstractNum>
-  <w:abstractNum w:abstractNumId="6" w15:restartNumberingAfterBreak="0">
+  <w:abstractNum w:abstractNumId="7" w15:restartNumberingAfterBreak="0">
     <w:nsid w:val="3DF52EFF"/>
     <w:multiLevelType w:val="hybridMultilevel"/>
     <w:tmpl w:val="A80E8FFC"/>
@@ -3213,7 +3330,7 @@
       </w:rPr>
     </w:lvl>
   </w:abstractNum>
-  <w:abstractNum w:abstractNumId="7" w15:restartNumberingAfterBreak="0">
+  <w:abstractNum w:abstractNumId="8" w15:restartNumberingAfterBreak="0">
     <w:nsid w:val="418840C0"/>
     <w:multiLevelType w:val="hybridMultilevel"/>
     <w:tmpl w:val="79EA6700"/>
@@ -3326,7 +3443,7 @@
       </w:rPr>
     </w:lvl>
   </w:abstractNum>
-  <w:abstractNum w:abstractNumId="8" w15:restartNumberingAfterBreak="0">
+  <w:abstractNum w:abstractNumId="9" w15:restartNumberingAfterBreak="0">
     <w:nsid w:val="45464921"/>
     <w:multiLevelType w:val="hybridMultilevel"/>
     <w:tmpl w:val="77160864"/>
@@ -3439,7 +3556,7 @@
       </w:rPr>
     </w:lvl>
   </w:abstractNum>
-  <w:abstractNum w:abstractNumId="9" w15:restartNumberingAfterBreak="0">
+  <w:abstractNum w:abstractNumId="10" w15:restartNumberingAfterBreak="0">
     <w:nsid w:val="49977582"/>
     <w:multiLevelType w:val="hybridMultilevel"/>
     <w:tmpl w:val="75A81E78"/>
@@ -3552,7 +3669,7 @@
       </w:rPr>
     </w:lvl>
   </w:abstractNum>
-  <w:abstractNum w:abstractNumId="10" w15:restartNumberingAfterBreak="0">
+  <w:abstractNum w:abstractNumId="11" w15:restartNumberingAfterBreak="0">
     <w:nsid w:val="4A3102FC"/>
     <w:multiLevelType w:val="hybridMultilevel"/>
     <w:tmpl w:val="AFB42136"/>
@@ -3665,7 +3782,7 @@
       </w:rPr>
     </w:lvl>
   </w:abstractNum>
-  <w:abstractNum w:abstractNumId="11" w15:restartNumberingAfterBreak="0">
+  <w:abstractNum w:abstractNumId="12" w15:restartNumberingAfterBreak="0">
     <w:nsid w:val="4C71542B"/>
     <w:multiLevelType w:val="hybridMultilevel"/>
     <w:tmpl w:val="544AFB7A"/>
@@ -3778,7 +3895,7 @@
       </w:rPr>
     </w:lvl>
   </w:abstractNum>
-  <w:abstractNum w:abstractNumId="12" w15:restartNumberingAfterBreak="0">
+  <w:abstractNum w:abstractNumId="13" w15:restartNumberingAfterBreak="0">
     <w:nsid w:val="50B44F34"/>
     <w:multiLevelType w:val="hybridMultilevel"/>
     <w:tmpl w:val="92E25E42"/>
@@ -3891,7 +4008,7 @@
       </w:rPr>
     </w:lvl>
   </w:abstractNum>
-  <w:abstractNum w:abstractNumId="13" w15:restartNumberingAfterBreak="0">
+  <w:abstractNum w:abstractNumId="14" w15:restartNumberingAfterBreak="0">
     <w:nsid w:val="58057115"/>
     <w:multiLevelType w:val="hybridMultilevel"/>
     <w:tmpl w:val="FBDE1C4A"/>
@@ -4004,7 +4121,7 @@
       </w:rPr>
     </w:lvl>
   </w:abstractNum>
-  <w:abstractNum w:abstractNumId="14" w15:restartNumberingAfterBreak="0">
+  <w:abstractNum w:abstractNumId="15" w15:restartNumberingAfterBreak="0">
     <w:nsid w:val="5CCD6C47"/>
     <w:multiLevelType w:val="hybridMultilevel"/>
     <w:tmpl w:val="441C7238"/>
@@ -4117,7 +4234,7 @@
       </w:rPr>
     </w:lvl>
   </w:abstractNum>
-  <w:abstractNum w:abstractNumId="15" w15:restartNumberingAfterBreak="0">
+  <w:abstractNum w:abstractNumId="16" w15:restartNumberingAfterBreak="0">
     <w:nsid w:val="5FEC2987"/>
     <w:multiLevelType w:val="hybridMultilevel"/>
     <w:tmpl w:val="A08C9E0A"/>
@@ -4230,7 +4347,7 @@
       </w:rPr>
     </w:lvl>
   </w:abstractNum>
-  <w:abstractNum w:abstractNumId="16" w15:restartNumberingAfterBreak="0">
+  <w:abstractNum w:abstractNumId="17" w15:restartNumberingAfterBreak="0">
     <w:nsid w:val="65EC59E7"/>
     <w:multiLevelType w:val="hybridMultilevel"/>
     <w:tmpl w:val="98C2D676"/>
@@ -4344,22 +4461,22 @@
     </w:lvl>
   </w:abstractNum>
   <w:num w:numId="1">
-    <w:abstractNumId w:val="10"/>
+    <w:abstractNumId w:val="11"/>
   </w:num>
   <w:num w:numId="2">
-    <w:abstractNumId w:val="8"/>
+    <w:abstractNumId w:val="9"/>
   </w:num>
   <w:num w:numId="3">
-    <w:abstractNumId w:val="5"/>
+    <w:abstractNumId w:val="6"/>
   </w:num>
   <w:num w:numId="4">
-    <w:abstractNumId w:val="14"/>
+    <w:abstractNumId w:val="15"/>
   </w:num>
   <w:num w:numId="5">
-    <w:abstractNumId w:val="3"/>
+    <w:abstractNumId w:val="4"/>
   </w:num>
   <w:num w:numId="6">
-    <w:abstractNumId w:val="4"/>
+    <w:abstractNumId w:val="5"/>
   </w:num>
   <w:num w:numId="7">
     <w:abstractNumId w:val="2"/>
@@ -4368,31 +4485,34 @@
     <w:abstractNumId w:val="1"/>
   </w:num>
   <w:num w:numId="9">
-    <w:abstractNumId w:val="15"/>
+    <w:abstractNumId w:val="16"/>
   </w:num>
   <w:num w:numId="10">
-    <w:abstractNumId w:val="12"/>
+    <w:abstractNumId w:val="13"/>
   </w:num>
   <w:num w:numId="11">
     <w:abstractNumId w:val="0"/>
   </w:num>
   <w:num w:numId="12">
-    <w:abstractNumId w:val="6"/>
+    <w:abstractNumId w:val="7"/>
   </w:num>
   <w:num w:numId="13">
-    <w:abstractNumId w:val="11"/>
+    <w:abstractNumId w:val="12"/>
   </w:num>
   <w:num w:numId="14">
-    <w:abstractNumId w:val="16"/>
+    <w:abstractNumId w:val="17"/>
   </w:num>
   <w:num w:numId="15">
-    <w:abstractNumId w:val="7"/>
+    <w:abstractNumId w:val="8"/>
   </w:num>
   <w:num w:numId="16">
-    <w:abstractNumId w:val="9"/>
+    <w:abstractNumId w:val="10"/>
   </w:num>
   <w:num w:numId="17">
-    <w:abstractNumId w:val="13"/>
+    <w:abstractNumId w:val="14"/>
+  </w:num>
+  <w:num w:numId="18">
+    <w:abstractNumId w:val="3"/>
   </w:num>
 </w:numbering>
 </file>

</xml_diff>